<commit_message>
Applied to Epic! Gameplay Programmer Intern!
</commit_message>
<xml_diff>
--- a/Epic Games/ShantanuMane - CoverLetter_Epic Games.docx
+++ b/Epic Games/ShantanuMane - CoverLetter_Epic Games.docx
@@ -40,8 +40,6 @@
         </w:rPr>
         <w:t>play</w:t>
       </w:r>
-      <w:bookmarkStart w:id="0" w:name="_GoBack"/>
-      <w:bookmarkEnd w:id="0"/>
       <w:r>
         <w:rPr>
           <w:rFonts w:ascii="Tw Cen MT Condensed" w:hAnsi="Tw Cen MT Condensed"/>
@@ -263,7 +261,7 @@
         <w:t>1</w:t>
       </w:r>
       <w:r>
-        <w:t>3</w:t>
+        <w:t>6</w:t>
       </w:r>
       <w:r>
         <w:t xml:space="preserve"> 2019</w:t>
@@ -350,300 +348,357 @@
         <w:t xml:space="preserve"> highly skilled in C++</w:t>
       </w:r>
       <w:r>
-        <w:t xml:space="preserve"> and</w:t>
+        <w:t xml:space="preserve">, </w:t>
+      </w:r>
+      <w:r>
+        <w:t>3D Math</w:t>
+      </w:r>
+      <w:r>
+        <w:t xml:space="preserve"> and Unreal Engine 4</w:t>
+      </w:r>
+      <w:bookmarkStart w:id="0" w:name="_GoBack"/>
+      <w:bookmarkEnd w:id="0"/>
+      <w:r>
+        <w:t xml:space="preserve">. I have </w:t>
+      </w:r>
+      <w:r>
+        <w:t>accru</w:t>
+      </w:r>
+      <w:r>
+        <w:t>ed</w:t>
+      </w:r>
+      <w:r>
+        <w:t xml:space="preserve"> experience with Player Input, </w:t>
+      </w:r>
+      <w:r>
+        <w:t xml:space="preserve">Animation Systems </w:t>
+      </w:r>
+      <w:r>
+        <w:t xml:space="preserve">and AI </w:t>
+      </w:r>
+      <w:r>
+        <w:t xml:space="preserve">working </w:t>
+      </w:r>
+      <w:r>
+        <w:t xml:space="preserve">on Action Games. </w:t>
+      </w:r>
+      <w:r>
+        <w:t xml:space="preserve">I am currently a graduate student at the University of Utah studying in the final </w:t>
+      </w:r>
+      <w:r>
+        <w:t>semester</w:t>
       </w:r>
       <w:r>
         <w:t xml:space="preserve"> </w:t>
       </w:r>
       <w:r>
-        <w:t>3D Math</w:t>
-      </w:r>
-      <w:r>
-        <w:t xml:space="preserve">. I have </w:t>
-      </w:r>
-      <w:r>
-        <w:t>accru</w:t>
-      </w:r>
-      <w:r>
-        <w:t>ed</w:t>
-      </w:r>
-      <w:r>
-        <w:t xml:space="preserve"> experience with Player Input, </w:t>
-      </w:r>
-      <w:r>
-        <w:t xml:space="preserve">Animation Systems </w:t>
-      </w:r>
-      <w:r>
-        <w:t xml:space="preserve">and AI </w:t>
-      </w:r>
-      <w:r>
-        <w:t xml:space="preserve">working </w:t>
-      </w:r>
-      <w:r>
-        <w:t xml:space="preserve">on Action Games. </w:t>
-      </w:r>
-      <w:r>
-        <w:t xml:space="preserve">I am currently a graduate student at the University of Utah studying in the final </w:t>
-      </w:r>
-      <w:r>
-        <w:t>semester</w:t>
+        <w:t>for</w:t>
+      </w:r>
+      <w:r>
+        <w:t xml:space="preserve"> my </w:t>
+      </w:r>
+      <w:r>
+        <w:t xml:space="preserve">EAE </w:t>
+      </w:r>
+      <w:r>
+        <w:t xml:space="preserve">- </w:t>
+      </w:r>
+      <w:r>
+        <w:t>Game Engineering</w:t>
+      </w:r>
+      <w:r>
+        <w:t xml:space="preserve"> Master’s</w:t>
+      </w:r>
+      <w:r>
+        <w:t xml:space="preserve"> degree. And I am </w:t>
+      </w:r>
+      <w:r>
+        <w:t xml:space="preserve">beyond </w:t>
+      </w:r>
+      <w:r>
+        <w:t>thrilled</w:t>
+      </w:r>
+      <w:r>
+        <w:t xml:space="preserve"> to be applying for the </w:t>
+      </w:r>
+      <w:r>
+        <w:t>Gameplay</w:t>
+      </w:r>
+      <w:r>
+        <w:t xml:space="preserve"> Programmer </w:t>
+      </w:r>
+      <w:r>
+        <w:t xml:space="preserve">Intern </w:t>
+      </w:r>
+      <w:r>
+        <w:t xml:space="preserve">position at </w:t>
+      </w:r>
+      <w:r>
+        <w:t>Epic Games</w:t>
+      </w:r>
+      <w:r>
+        <w:t>!</w:t>
+      </w:r>
+    </w:p>
+    <w:p>
+      <w:pPr>
+        <w:spacing w:after="240"/>
+      </w:pPr>
+      <w:r>
+        <w:t xml:space="preserve">My C++ skills are at their peak through rigorous practice with and a better understanding of </w:t>
+      </w:r>
+      <w:r>
+        <w:t xml:space="preserve">Pointers, </w:t>
+      </w:r>
+      <w:r>
+        <w:t>Data Structures</w:t>
+      </w:r>
+      <w:r>
+        <w:t>, Optimization</w:t>
+      </w:r>
+      <w:r>
+        <w:t xml:space="preserve"> and Software Design Principles from the Collision System and Memory Manager I created. I love delving into 3D Math and am relearning it in a better way, with a heavy focus on visualizing and understanding it through geometry, for use specifically in games. The Action games that I have worked on and am currently working on have given me experience in bringing the design, engineering, art and animation in them together, and in collaborating with and learning from the people involved, as well as iterating on the games’ systems to get them to their best possible form.</w:t>
+      </w:r>
+    </w:p>
+    <w:p>
+      <w:pPr>
+        <w:spacing w:after="240"/>
+      </w:pPr>
+      <w:r>
+        <w:t xml:space="preserve">Combat, weapons, action and animation are where my passion truly lies. I have </w:t>
+      </w:r>
+      <w:r>
+        <w:t xml:space="preserve">taken </w:t>
+      </w:r>
+      <w:r>
+        <w:t xml:space="preserve">and continue to take time to learn combat design and combat systems. I am also </w:t>
+      </w:r>
+      <w:r>
+        <w:t>delving into</w:t>
       </w:r>
       <w:r>
         <w:t xml:space="preserve"> </w:t>
       </w:r>
       <w:r>
-        <w:t>for</w:t>
-      </w:r>
-      <w:r>
-        <w:t xml:space="preserve"> my </w:t>
-      </w:r>
-      <w:r>
-        <w:t xml:space="preserve">EAE </w:t>
-      </w:r>
-      <w:r>
-        <w:t xml:space="preserve">- </w:t>
-      </w:r>
-      <w:r>
-        <w:t>Game Engineering</w:t>
-      </w:r>
-      <w:r>
-        <w:t xml:space="preserve"> Master’s</w:t>
-      </w:r>
-      <w:r>
-        <w:t xml:space="preserve"> degree. And I am </w:t>
-      </w:r>
-      <w:r>
-        <w:t xml:space="preserve">beyond </w:t>
-      </w:r>
-      <w:r>
-        <w:t>thrilled</w:t>
-      </w:r>
-      <w:r>
-        <w:t xml:space="preserve"> to be applying for the </w:t>
-      </w:r>
-      <w:r>
-        <w:t>Gameplay</w:t>
-      </w:r>
-      <w:r>
-        <w:t xml:space="preserve"> Programmer </w:t>
-      </w:r>
-      <w:r>
-        <w:t xml:space="preserve">Intern </w:t>
-      </w:r>
-      <w:r>
-        <w:t xml:space="preserve">position at </w:t>
-      </w:r>
-      <w:r>
-        <w:t>Epic Games</w:t>
+        <w:t>A</w:t>
+      </w:r>
+      <w:r>
+        <w:t xml:space="preserve">nimation </w:t>
+      </w:r>
+      <w:r>
+        <w:t>P</w:t>
+      </w:r>
+      <w:r>
+        <w:t xml:space="preserve">rogramming </w:t>
+      </w:r>
+      <w:r>
+        <w:t xml:space="preserve">as it relates to </w:t>
+      </w:r>
+      <w:r>
+        <w:t>G</w:t>
+      </w:r>
+      <w:r>
+        <w:t xml:space="preserve">ameplay </w:t>
+      </w:r>
+      <w:r>
+        <w:t xml:space="preserve">and am working towards creating a gameplay animation system related to but not limited to combat. </w:t>
+      </w:r>
+      <w:r>
+        <w:t xml:space="preserve">I am implementing Ubisoft’s Motion Matching technology for character movement, </w:t>
+      </w:r>
+      <w:r>
+        <w:t xml:space="preserve">adding procedural animation correction and creating a gameplay state machine to tie gameplay into animation. </w:t>
+      </w:r>
+      <w:r>
+        <w:t xml:space="preserve">Learning about animation </w:t>
+      </w:r>
+      <w:r>
+        <w:t>systems</w:t>
+      </w:r>
+      <w:r>
+        <w:t xml:space="preserve"> from GDC talks by Jeet Shroff (Just Cause 3), Jake Campbell (DOOM), Simon </w:t>
+      </w:r>
+      <w:proofErr w:type="spellStart"/>
+      <w:r>
+        <w:t>Clavet</w:t>
+      </w:r>
+      <w:proofErr w:type="spellEnd"/>
+      <w:r>
+        <w:t xml:space="preserve"> (For Honor), Geoff Harrower (EA UFC) and Michal Mach (Uncharted 4) ha</w:t>
+      </w:r>
+      <w:r>
+        <w:t>s</w:t>
+      </w:r>
+      <w:r>
+        <w:t xml:space="preserve"> made me insightful about the underlying animation mechanisms of those games and </w:t>
+      </w:r>
+      <w:r>
+        <w:t xml:space="preserve">the </w:t>
+      </w:r>
+      <w:r>
+        <w:t>ones I play</w:t>
+      </w:r>
+      <w:r>
+        <w:t>.</w:t>
+      </w:r>
+    </w:p>
+    <w:p>
+      <w:pPr>
+        <w:spacing w:after="240"/>
+      </w:pPr>
+      <w:r>
+        <w:t xml:space="preserve">I </w:t>
+      </w:r>
+      <w:r>
+        <w:t xml:space="preserve">love games that encourage mastery in skill! I have played </w:t>
+      </w:r>
+      <w:proofErr w:type="spellStart"/>
+      <w:r>
+        <w:t>Dota</w:t>
+      </w:r>
+      <w:proofErr w:type="spellEnd"/>
+      <w:r>
+        <w:t xml:space="preserve"> for more than 10 years now</w:t>
+      </w:r>
+      <w:r>
+        <w:t>.</w:t>
+      </w:r>
+      <w:r>
+        <w:t xml:space="preserve"> I like to learn about the deep and robust systems of the games I play. That is something that has kept me engaged in </w:t>
+      </w:r>
+      <w:proofErr w:type="spellStart"/>
+      <w:r>
+        <w:t>Dota</w:t>
+      </w:r>
+      <w:proofErr w:type="spellEnd"/>
+      <w:r>
+        <w:t>, that there is astounding depth in its systems! I also like Action Games that bring out excitement in the player</w:t>
+      </w:r>
+      <w:r>
+        <w:t>.</w:t>
+      </w:r>
+      <w:r>
+        <w:t xml:space="preserve"> I </w:t>
+      </w:r>
+      <w:r>
+        <w:t>happen to be</w:t>
+      </w:r>
+      <w:r>
+        <w:t xml:space="preserve"> </w:t>
+      </w:r>
+      <w:r>
+        <w:t>someone wit</w:t>
+      </w:r>
+      <w:r>
+        <w:t xml:space="preserve">h </w:t>
+      </w:r>
+      <w:r>
+        <w:t>a lot of enthusiasm and energy</w:t>
+      </w:r>
+      <w:r>
+        <w:t>.</w:t>
+      </w:r>
+      <w:r>
+        <w:t xml:space="preserve"> </w:t>
+      </w:r>
+      <w:r>
+        <w:t xml:space="preserve">I like living the power fantasies that </w:t>
+      </w:r>
+      <w:r>
+        <w:t>Action Games</w:t>
+      </w:r>
+      <w:r>
+        <w:t xml:space="preserve"> bring with them and I want to make them too! </w:t>
+      </w:r>
+      <w:r>
+        <w:t>These</w:t>
+      </w:r>
+      <w:r>
+        <w:t xml:space="preserve"> interests and personality traits of mine have naturally led me to</w:t>
+      </w:r>
+      <w:r>
+        <w:t xml:space="preserve"> taking up projects that align with them, from my Combat System Project to the robust </w:t>
+      </w:r>
+      <w:r>
+        <w:t xml:space="preserve">Damage </w:t>
+      </w:r>
+      <w:r>
+        <w:t>system</w:t>
+      </w:r>
+      <w:r>
+        <w:t xml:space="preserve"> and Unit Statistics</w:t>
+      </w:r>
+      <w:r>
+        <w:t xml:space="preserve"> </w:t>
+      </w:r>
+      <w:r>
+        <w:t xml:space="preserve">and Status Effects systems </w:t>
+      </w:r>
+      <w:r>
+        <w:t>I built on the Warlocks project.</w:t>
+      </w:r>
+    </w:p>
+    <w:p>
+      <w:pPr>
+        <w:spacing w:after="240"/>
+      </w:pPr>
+      <w:r>
+        <w:t xml:space="preserve">Epic </w:t>
+      </w:r>
+      <w:r>
+        <w:t>Games</w:t>
+      </w:r>
+      <w:r>
+        <w:t xml:space="preserve"> is pushing the envelope of game technology with Unreal Engine </w:t>
+      </w:r>
+      <w:r>
+        <w:t xml:space="preserve">4 </w:t>
+      </w:r>
+      <w:r>
+        <w:t>and enabling a multitude of people to make games, which would normally be considered a tough task by many</w:t>
+      </w:r>
+      <w:r>
+        <w:t>.</w:t>
+      </w:r>
+      <w:r>
+        <w:t xml:space="preserve"> I like the studio’s focus on innovation and the will to constantly keep improving and bringing new features and technology to </w:t>
+      </w:r>
+      <w:r>
+        <w:t>the Unreal Engine.</w:t>
+      </w:r>
+      <w:r>
+        <w:t xml:space="preserve"> And </w:t>
+      </w:r>
+      <w:r>
+        <w:t xml:space="preserve">I would </w:t>
+      </w:r>
+      <w:r>
+        <w:t xml:space="preserve">absolutely </w:t>
+      </w:r>
+      <w:r>
+        <w:t xml:space="preserve">love to be a part of the team at </w:t>
+      </w:r>
+      <w:r>
+        <w:t>Epic</w:t>
+      </w:r>
+      <w:r>
+        <w:t>,</w:t>
+      </w:r>
+      <w:r>
+        <w:t xml:space="preserve"> involved in </w:t>
+      </w:r>
+      <w:r>
+        <w:t xml:space="preserve">taking gameplay </w:t>
+      </w:r>
+      <w:r>
+        <w:t xml:space="preserve">and technology </w:t>
+      </w:r>
+      <w:r>
+        <w:t>to the next level</w:t>
       </w:r>
       <w:r>
         <w:t>!</w:t>
       </w:r>
-    </w:p>
-    <w:p>
-      <w:pPr>
-        <w:spacing w:after="240"/>
-      </w:pPr>
-      <w:r>
-        <w:t xml:space="preserve">My C++ skills are at their peak through rigorous practice with and a better understanding of </w:t>
-      </w:r>
-      <w:r>
-        <w:t xml:space="preserve">Pointers, </w:t>
-      </w:r>
-      <w:r>
-        <w:t>Data Structures</w:t>
-      </w:r>
-      <w:r>
-        <w:t>, Optimization</w:t>
-      </w:r>
-      <w:r>
-        <w:t xml:space="preserve"> and Software Design Principles from the Collision System and Memory Manager I created. I love delving into 3D Math and am relearning it in a better way, with a heavy focus on visualizing and understanding it through geometry, for use specifically in games. The Action games that I have worked on and am currently working on have given me experience in bringing the design, engineering, art and animation in them together, and in collaborating with and learning from the people involved, as well as iterating on the games’ systems to get them to their best possible form.</w:t>
-      </w:r>
-    </w:p>
-    <w:p>
-      <w:pPr>
-        <w:spacing w:after="240"/>
-      </w:pPr>
-      <w:r>
-        <w:t xml:space="preserve">Combat, weapons, action and animation are where my passion truly lies. I have </w:t>
-      </w:r>
-      <w:r>
-        <w:t xml:space="preserve">taken </w:t>
-      </w:r>
-      <w:r>
-        <w:t xml:space="preserve">and continue to take time to learn combat design and combat systems. I am also </w:t>
-      </w:r>
-      <w:r>
-        <w:t>delving into</w:t>
-      </w:r>
-      <w:r>
-        <w:t xml:space="preserve"> </w:t>
-      </w:r>
-      <w:r>
-        <w:t>A</w:t>
-      </w:r>
-      <w:r>
-        <w:t xml:space="preserve">nimation </w:t>
-      </w:r>
-      <w:r>
-        <w:t>P</w:t>
-      </w:r>
-      <w:r>
-        <w:t xml:space="preserve">rogramming </w:t>
-      </w:r>
-      <w:r>
-        <w:t xml:space="preserve">as it relates to gameplay </w:t>
-      </w:r>
-      <w:r>
-        <w:t xml:space="preserve">and am working towards creating a gameplay animation system related to but not limited to combat. </w:t>
-      </w:r>
-      <w:r>
-        <w:t xml:space="preserve">I am implementing Ubisoft’s Motion Matching technology for character movement, </w:t>
-      </w:r>
-      <w:r>
-        <w:t xml:space="preserve">adding procedural animation correction and creating a gameplay state machine to tie gameplay into animation. </w:t>
-      </w:r>
-      <w:r>
-        <w:t xml:space="preserve">Learning about animation </w:t>
-      </w:r>
-      <w:r>
-        <w:t>systems</w:t>
-      </w:r>
-      <w:r>
-        <w:t xml:space="preserve"> from GDC talks by Jeet Shroff (Just Cause 3), Jake Campbell (DOOM), Simon </w:t>
-      </w:r>
-      <w:proofErr w:type="spellStart"/>
-      <w:r>
-        <w:t>Clavet</w:t>
-      </w:r>
-      <w:proofErr w:type="spellEnd"/>
-      <w:r>
-        <w:t xml:space="preserve"> (For Honor), Geoff Harrower (EA UFC) and Michal Mach (Uncharted 4) ha</w:t>
-      </w:r>
-      <w:r>
-        <w:t>s</w:t>
-      </w:r>
-      <w:r>
-        <w:t xml:space="preserve"> made me insightful about the underlying animation mechanisms of those games and </w:t>
-      </w:r>
-      <w:r>
-        <w:t xml:space="preserve">the </w:t>
-      </w:r>
-      <w:r>
-        <w:t>ones I play</w:t>
-      </w:r>
-      <w:r>
-        <w:t>.</w:t>
-      </w:r>
-    </w:p>
-    <w:p>
-      <w:pPr>
-        <w:spacing w:after="240"/>
-      </w:pPr>
-      <w:r>
-        <w:t xml:space="preserve">I </w:t>
-      </w:r>
-      <w:r>
-        <w:t xml:space="preserve">love games that encourage mastery in skill! I have played </w:t>
-      </w:r>
-      <w:proofErr w:type="spellStart"/>
-      <w:r>
-        <w:t>Dota</w:t>
-      </w:r>
-      <w:proofErr w:type="spellEnd"/>
-      <w:r>
-        <w:t xml:space="preserve"> for more than 10 years now</w:t>
-      </w:r>
-      <w:r>
-        <w:t>.</w:t>
-      </w:r>
-      <w:r>
-        <w:t xml:space="preserve"> I like to learn about the deep and robust systems of the games I play. That is something that has kept me engaged in </w:t>
-      </w:r>
-      <w:proofErr w:type="spellStart"/>
-      <w:r>
-        <w:t>Dota</w:t>
-      </w:r>
-      <w:proofErr w:type="spellEnd"/>
-      <w:r>
-        <w:t>, that there is astounding depth in its systems! I also like Action Games that bring out excitement in the player</w:t>
-      </w:r>
-      <w:r>
-        <w:t>.</w:t>
-      </w:r>
-      <w:r>
-        <w:t xml:space="preserve"> I </w:t>
-      </w:r>
-      <w:r>
-        <w:t>happen to be</w:t>
-      </w:r>
-      <w:r>
-        <w:t xml:space="preserve"> </w:t>
-      </w:r>
-      <w:r>
-        <w:t>someone wit</w:t>
-      </w:r>
-      <w:r>
-        <w:t xml:space="preserve">h </w:t>
-      </w:r>
-      <w:r>
-        <w:t>a lot of enthusiasm and energy</w:t>
-      </w:r>
-      <w:r>
-        <w:t>.</w:t>
-      </w:r>
-    </w:p>
-    <w:p>
-      <w:pPr>
-        <w:spacing w:after="240"/>
-      </w:pPr>
-      <w:r>
-        <w:t xml:space="preserve">Epic </w:t>
-      </w:r>
-      <w:r>
-        <w:t>Games</w:t>
-      </w:r>
-      <w:r>
-        <w:t xml:space="preserve"> is pushing the envelope of game technology with Unreal Engine </w:t>
-      </w:r>
-      <w:r>
-        <w:t xml:space="preserve">4 </w:t>
-      </w:r>
-      <w:r>
-        <w:t>and enabling a multitude of people to make games, which would normally be considered a tough task by many</w:t>
-      </w:r>
-      <w:r>
-        <w:t>.</w:t>
-      </w:r>
-      <w:r>
-        <w:t xml:space="preserve"> I like the studio’s focus on innovation and the will to constantly keep improving and bringing new features and technology to </w:t>
-      </w:r>
-      <w:r>
-        <w:t>the Unreal Engine.</w:t>
-      </w:r>
-      <w:r>
-        <w:t xml:space="preserve"> And </w:t>
-      </w:r>
-      <w:r>
-        <w:t xml:space="preserve">I would </w:t>
-      </w:r>
-      <w:r>
-        <w:t xml:space="preserve">absolutely </w:t>
-      </w:r>
-      <w:r>
-        <w:t xml:space="preserve">love to be a part of the team at </w:t>
-      </w:r>
-      <w:r>
-        <w:t>Epic</w:t>
-      </w:r>
-      <w:r>
-        <w:t>!</w:t>
-      </w:r>
-    </w:p>
-    <w:p>
-      <w:pPr>
-        <w:spacing w:after="0"/>
-      </w:pPr>
     </w:p>
     <w:p>
       <w:pPr>

</xml_diff>